<commit_message>
Final report gen version
</commit_message>
<xml_diff>
--- a/System_Server_Report.docx
+++ b/System_Server_Report.docx
@@ -58,7 +58,7 @@
           </w:tcPr>
           <w:p>
             <w:r>
-              <w:t>HOSTNAME</w:t>
+              <w:t>Hostname</w:t>
             </w:r>
           </w:p>
         </w:tc>
@@ -80,7 +80,7 @@
           </w:tcPr>
           <w:p>
             <w:r>
-              <w:t>MODEL</w:t>
+              <w:t>Model</w:t>
             </w:r>
           </w:p>
         </w:tc>
@@ -102,7 +102,7 @@
           </w:tcPr>
           <w:p>
             <w:r>
-              <w:t>SERIAL</w:t>
+              <w:t>Serial</w:t>
             </w:r>
           </w:p>
         </w:tc>
@@ -124,7 +124,7 @@
           </w:tcPr>
           <w:p>
             <w:r>
-              <w:t>BASE VERSION</w:t>
+              <w:t>Base Version</w:t>
             </w:r>
           </w:p>
         </w:tc>
@@ -146,7 +146,7 @@
           </w:tcPr>
           <w:p>
             <w:r>
-              <w:t>SERVICE PACK</w:t>
+              <w:t>Service Pack</w:t>
             </w:r>
           </w:p>
         </w:tc>
@@ -168,7 +168,7 @@
           </w:tcPr>
           <w:p>
             <w:r>
-              <w:t>GATEWAY</w:t>
+              <w:t>Gateway</w:t>
             </w:r>
           </w:p>
         </w:tc>
@@ -190,7 +190,7 @@
           </w:tcPr>
           <w:p>
             <w:r>
-              <w:t>IP ADDR - ETH0</w:t>
+              <w:t>Ip Addr - Eth0</w:t>
             </w:r>
           </w:p>
         </w:tc>
@@ -212,7 +212,7 @@
           </w:tcPr>
           <w:p>
             <w:r>
-              <w:t>IP ADDR - ETH1</w:t>
+              <w:t>Ip Addr - Eth1</w:t>
             </w:r>
           </w:p>
         </w:tc>
@@ -234,7 +234,7 @@
           </w:tcPr>
           <w:p>
             <w:r>
-              <w:t>IP ADDR - ETH2</w:t>
+              <w:t>Ip Addr - Eth2</w:t>
             </w:r>
           </w:p>
         </w:tc>
@@ -256,7 +256,7 @@
           </w:tcPr>
           <w:p>
             <w:r>
-              <w:t>IP ADDR - ETH3</w:t>
+              <w:t>Ip Addr - Eth3</w:t>
             </w:r>
           </w:p>
         </w:tc>
@@ -299,7 +299,7 @@
           </w:tcPr>
           <w:p>
             <w:r>
-              <w:t>LPAR NAME</w:t>
+              <w:t>Lpar Name</w:t>
             </w:r>
           </w:p>
         </w:tc>
@@ -321,7 +321,7 @@
           </w:tcPr>
           <w:p>
             <w:r>
-              <w:t>DESIRED ENTITLED CPU</w:t>
+              <w:t>CPU</w:t>
             </w:r>
           </w:p>
         </w:tc>
@@ -331,7 +331,7 @@
           </w:tcPr>
           <w:p>
             <w:r>
-              <w:t>10.0</w:t>
+              <w:t>Desired: 10.0 | Min: 0.1 | Max: 10.0</w:t>
             </w:r>
           </w:p>
         </w:tc>
@@ -343,7 +343,7 @@
           </w:tcPr>
           <w:p>
             <w:r>
-              <w:t>MIN CPU</w:t>
+              <w:t>Virtual Processor</w:t>
             </w:r>
           </w:p>
         </w:tc>
@@ -353,7 +353,7 @@
           </w:tcPr>
           <w:p>
             <w:r>
-              <w:t>0.1</w:t>
+              <w:t>Desired: 10.0 | Min: 1.0 | Max: 10.0</w:t>
             </w:r>
           </w:p>
         </w:tc>
@@ -365,7 +365,7 @@
           </w:tcPr>
           <w:p>
             <w:r>
-              <w:t>MAX CPU</w:t>
+              <w:t>Memory (Gb)</w:t>
             </w:r>
           </w:p>
         </w:tc>
@@ -375,7 +375,7 @@
           </w:tcPr>
           <w:p>
             <w:r>
-              <w:t>10.0</w:t>
+              <w:t>Entitled: 256.0 | Min: 256.0 | Max: 256.0</w:t>
             </w:r>
           </w:p>
         </w:tc>
@@ -387,139 +387,7 @@
           </w:tcPr>
           <w:p>
             <w:r>
-              <w:t>DESIRED VIRTUAL PROCESSOR</w:t>
-            </w:r>
-          </w:p>
-        </w:tc>
-        <w:tc>
-          <w:tcPr>
-            <w:tcW w:type="dxa" w:w="4320"/>
-          </w:tcPr>
-          <w:p>
-            <w:r>
-              <w:t>10.0</w:t>
-            </w:r>
-          </w:p>
-        </w:tc>
-      </w:tr>
-      <w:tr>
-        <w:tc>
-          <w:tcPr>
-            <w:tcW w:type="dxa" w:w="4320"/>
-          </w:tcPr>
-          <w:p>
-            <w:r>
-              <w:t>MIN VIRTUAL PROCESSOR</w:t>
-            </w:r>
-          </w:p>
-        </w:tc>
-        <w:tc>
-          <w:tcPr>
-            <w:tcW w:type="dxa" w:w="4320"/>
-          </w:tcPr>
-          <w:p>
-            <w:r>
-              <w:t>1.0</w:t>
-            </w:r>
-          </w:p>
-        </w:tc>
-      </w:tr>
-      <w:tr>
-        <w:tc>
-          <w:tcPr>
-            <w:tcW w:type="dxa" w:w="4320"/>
-          </w:tcPr>
-          <w:p>
-            <w:r>
-              <w:t>MAX VIRTUAL PROCESSOR</w:t>
-            </w:r>
-          </w:p>
-        </w:tc>
-        <w:tc>
-          <w:tcPr>
-            <w:tcW w:type="dxa" w:w="4320"/>
-          </w:tcPr>
-          <w:p>
-            <w:r>
-              <w:t>10.0</w:t>
-            </w:r>
-          </w:p>
-        </w:tc>
-      </w:tr>
-      <w:tr>
-        <w:tc>
-          <w:tcPr>
-            <w:tcW w:type="dxa" w:w="4320"/>
-          </w:tcPr>
-          <w:p>
-            <w:r>
-              <w:t>ENTITLED MEMORY (GB)</w:t>
-            </w:r>
-          </w:p>
-        </w:tc>
-        <w:tc>
-          <w:tcPr>
-            <w:tcW w:type="dxa" w:w="4320"/>
-          </w:tcPr>
-          <w:p>
-            <w:r>
-              <w:t>256.0</w:t>
-            </w:r>
-          </w:p>
-        </w:tc>
-      </w:tr>
-      <w:tr>
-        <w:tc>
-          <w:tcPr>
-            <w:tcW w:type="dxa" w:w="4320"/>
-          </w:tcPr>
-          <w:p>
-            <w:r>
-              <w:t>MIN MEMORY (GB)</w:t>
-            </w:r>
-          </w:p>
-        </w:tc>
-        <w:tc>
-          <w:tcPr>
-            <w:tcW w:type="dxa" w:w="4320"/>
-          </w:tcPr>
-          <w:p>
-            <w:r>
-              <w:t>256.0</w:t>
-            </w:r>
-          </w:p>
-        </w:tc>
-      </w:tr>
-      <w:tr>
-        <w:tc>
-          <w:tcPr>
-            <w:tcW w:type="dxa" w:w="4320"/>
-          </w:tcPr>
-          <w:p>
-            <w:r>
-              <w:t>MAX MEMORY (GB)</w:t>
-            </w:r>
-          </w:p>
-        </w:tc>
-        <w:tc>
-          <w:tcPr>
-            <w:tcW w:type="dxa" w:w="4320"/>
-          </w:tcPr>
-          <w:p>
-            <w:r>
-              <w:t>256.0</w:t>
-            </w:r>
-          </w:p>
-        </w:tc>
-      </w:tr>
-      <w:tr>
-        <w:tc>
-          <w:tcPr>
-            <w:tcW w:type="dxa" w:w="4320"/>
-          </w:tcPr>
-          <w:p>
-            <w:r>
-              <w:t>POWER SERVER</w:t>
+              <w:t>Power Server</w:t>
             </w:r>
           </w:p>
         </w:tc>
@@ -554,7 +422,7 @@
           </w:tcPr>
           <w:p>
             <w:r>
-              <w:t>LPAR NAME</w:t>
+              <w:t>Lpar Name</w:t>
             </w:r>
           </w:p>
         </w:tc>
@@ -576,7 +444,7 @@
           </w:tcPr>
           <w:p>
             <w:r>
-              <w:t>DESIRED ENTITLED CPU</w:t>
+              <w:t>CPU</w:t>
             </w:r>
           </w:p>
         </w:tc>
@@ -586,7 +454,7 @@
           </w:tcPr>
           <w:p>
             <w:r>
-              <w:t>12.0</w:t>
+              <w:t>Desired: 12.0 | Min: 0.1 | Max: 12.0</w:t>
             </w:r>
           </w:p>
         </w:tc>
@@ -598,7 +466,7 @@
           </w:tcPr>
           <w:p>
             <w:r>
-              <w:t>MIN CPU</w:t>
+              <w:t>Virtual Processor</w:t>
             </w:r>
           </w:p>
         </w:tc>
@@ -608,7 +476,7 @@
           </w:tcPr>
           <w:p>
             <w:r>
-              <w:t>0.1</w:t>
+              <w:t>Desired: 12.0 | Min: 1.0 | Max: 12.0</w:t>
             </w:r>
           </w:p>
         </w:tc>
@@ -620,7 +488,7 @@
           </w:tcPr>
           <w:p>
             <w:r>
-              <w:t>MAX CPU</w:t>
+              <w:t>Memory (Gb)</w:t>
             </w:r>
           </w:p>
         </w:tc>
@@ -630,7 +498,7 @@
           </w:tcPr>
           <w:p>
             <w:r>
-              <w:t>12.0</w:t>
+              <w:t>Entitled: 256.0 | Min: 256.0 | Max: 256.0</w:t>
             </w:r>
           </w:p>
         </w:tc>
@@ -642,139 +510,7 @@
           </w:tcPr>
           <w:p>
             <w:r>
-              <w:t>DESIRED VIRTUAL PROCESSOR</w:t>
-            </w:r>
-          </w:p>
-        </w:tc>
-        <w:tc>
-          <w:tcPr>
-            <w:tcW w:type="dxa" w:w="4320"/>
-          </w:tcPr>
-          <w:p>
-            <w:r>
-              <w:t>12.0</w:t>
-            </w:r>
-          </w:p>
-        </w:tc>
-      </w:tr>
-      <w:tr>
-        <w:tc>
-          <w:tcPr>
-            <w:tcW w:type="dxa" w:w="4320"/>
-          </w:tcPr>
-          <w:p>
-            <w:r>
-              <w:t>MIN VIRTUAL PROCESSOR</w:t>
-            </w:r>
-          </w:p>
-        </w:tc>
-        <w:tc>
-          <w:tcPr>
-            <w:tcW w:type="dxa" w:w="4320"/>
-          </w:tcPr>
-          <w:p>
-            <w:r>
-              <w:t>1.0</w:t>
-            </w:r>
-          </w:p>
-        </w:tc>
-      </w:tr>
-      <w:tr>
-        <w:tc>
-          <w:tcPr>
-            <w:tcW w:type="dxa" w:w="4320"/>
-          </w:tcPr>
-          <w:p>
-            <w:r>
-              <w:t>MAX VIRTUAL PROCESSOR</w:t>
-            </w:r>
-          </w:p>
-        </w:tc>
-        <w:tc>
-          <w:tcPr>
-            <w:tcW w:type="dxa" w:w="4320"/>
-          </w:tcPr>
-          <w:p>
-            <w:r>
-              <w:t>12.0</w:t>
-            </w:r>
-          </w:p>
-        </w:tc>
-      </w:tr>
-      <w:tr>
-        <w:tc>
-          <w:tcPr>
-            <w:tcW w:type="dxa" w:w="4320"/>
-          </w:tcPr>
-          <w:p>
-            <w:r>
-              <w:t>ENTITLED MEMORY (GB)</w:t>
-            </w:r>
-          </w:p>
-        </w:tc>
-        <w:tc>
-          <w:tcPr>
-            <w:tcW w:type="dxa" w:w="4320"/>
-          </w:tcPr>
-          <w:p>
-            <w:r>
-              <w:t>256.0</w:t>
-            </w:r>
-          </w:p>
-        </w:tc>
-      </w:tr>
-      <w:tr>
-        <w:tc>
-          <w:tcPr>
-            <w:tcW w:type="dxa" w:w="4320"/>
-          </w:tcPr>
-          <w:p>
-            <w:r>
-              <w:t>MIN MEMORY (GB)</w:t>
-            </w:r>
-          </w:p>
-        </w:tc>
-        <w:tc>
-          <w:tcPr>
-            <w:tcW w:type="dxa" w:w="4320"/>
-          </w:tcPr>
-          <w:p>
-            <w:r>
-              <w:t>256.0</w:t>
-            </w:r>
-          </w:p>
-        </w:tc>
-      </w:tr>
-      <w:tr>
-        <w:tc>
-          <w:tcPr>
-            <w:tcW w:type="dxa" w:w="4320"/>
-          </w:tcPr>
-          <w:p>
-            <w:r>
-              <w:t>MAX MEMORY (GB)</w:t>
-            </w:r>
-          </w:p>
-        </w:tc>
-        <w:tc>
-          <w:tcPr>
-            <w:tcW w:type="dxa" w:w="4320"/>
-          </w:tcPr>
-          <w:p>
-            <w:r>
-              <w:t>256.0</w:t>
-            </w:r>
-          </w:p>
-        </w:tc>
-      </w:tr>
-      <w:tr>
-        <w:tc>
-          <w:tcPr>
-            <w:tcW w:type="dxa" w:w="4320"/>
-          </w:tcPr>
-          <w:p>
-            <w:r>
-              <w:t>POWER SERVER</w:t>
+              <w:t>Power Server</w:t>
             </w:r>
           </w:p>
         </w:tc>
@@ -809,7 +545,7 @@
           </w:tcPr>
           <w:p>
             <w:r>
-              <w:t>LPAR NAME</w:t>
+              <w:t>Lpar Name</w:t>
             </w:r>
           </w:p>
         </w:tc>
@@ -831,7 +567,7 @@
           </w:tcPr>
           <w:p>
             <w:r>
-              <w:t>DESIRED ENTITLED CPU</w:t>
+              <w:t>CPU</w:t>
             </w:r>
           </w:p>
         </w:tc>
@@ -841,7 +577,7 @@
           </w:tcPr>
           <w:p>
             <w:r>
-              <w:t>12.0</w:t>
+              <w:t>Desired: 12.0 | Min: 0.1 | Max: 12.0</w:t>
             </w:r>
           </w:p>
         </w:tc>
@@ -853,7 +589,7 @@
           </w:tcPr>
           <w:p>
             <w:r>
-              <w:t>MIN CPU</w:t>
+              <w:t>Virtual Processor</w:t>
             </w:r>
           </w:p>
         </w:tc>
@@ -863,7 +599,7 @@
           </w:tcPr>
           <w:p>
             <w:r>
-              <w:t>0.1</w:t>
+              <w:t>Desired: 12.0 | Min: 1.0 | Max: 12.0</w:t>
             </w:r>
           </w:p>
         </w:tc>
@@ -875,7 +611,7 @@
           </w:tcPr>
           <w:p>
             <w:r>
-              <w:t>MAX CPU</w:t>
+              <w:t>Memory (Gb)</w:t>
             </w:r>
           </w:p>
         </w:tc>
@@ -885,7 +621,7 @@
           </w:tcPr>
           <w:p>
             <w:r>
-              <w:t>12.0</w:t>
+              <w:t>Entitled: 256.0 | Min: 256.0 | Max: 256.0</w:t>
             </w:r>
           </w:p>
         </w:tc>
@@ -897,139 +633,7 @@
           </w:tcPr>
           <w:p>
             <w:r>
-              <w:t>DESIRED VIRTUAL PROCESSOR</w:t>
-            </w:r>
-          </w:p>
-        </w:tc>
-        <w:tc>
-          <w:tcPr>
-            <w:tcW w:type="dxa" w:w="4320"/>
-          </w:tcPr>
-          <w:p>
-            <w:r>
-              <w:t>12.0</w:t>
-            </w:r>
-          </w:p>
-        </w:tc>
-      </w:tr>
-      <w:tr>
-        <w:tc>
-          <w:tcPr>
-            <w:tcW w:type="dxa" w:w="4320"/>
-          </w:tcPr>
-          <w:p>
-            <w:r>
-              <w:t>MIN VIRTUAL PROCESSOR</w:t>
-            </w:r>
-          </w:p>
-        </w:tc>
-        <w:tc>
-          <w:tcPr>
-            <w:tcW w:type="dxa" w:w="4320"/>
-          </w:tcPr>
-          <w:p>
-            <w:r>
-              <w:t>1.0</w:t>
-            </w:r>
-          </w:p>
-        </w:tc>
-      </w:tr>
-      <w:tr>
-        <w:tc>
-          <w:tcPr>
-            <w:tcW w:type="dxa" w:w="4320"/>
-          </w:tcPr>
-          <w:p>
-            <w:r>
-              <w:t>MAX VIRTUAL PROCESSOR</w:t>
-            </w:r>
-          </w:p>
-        </w:tc>
-        <w:tc>
-          <w:tcPr>
-            <w:tcW w:type="dxa" w:w="4320"/>
-          </w:tcPr>
-          <w:p>
-            <w:r>
-              <w:t>12.0</w:t>
-            </w:r>
-          </w:p>
-        </w:tc>
-      </w:tr>
-      <w:tr>
-        <w:tc>
-          <w:tcPr>
-            <w:tcW w:type="dxa" w:w="4320"/>
-          </w:tcPr>
-          <w:p>
-            <w:r>
-              <w:t>ENTITLED MEMORY (GB)</w:t>
-            </w:r>
-          </w:p>
-        </w:tc>
-        <w:tc>
-          <w:tcPr>
-            <w:tcW w:type="dxa" w:w="4320"/>
-          </w:tcPr>
-          <w:p>
-            <w:r>
-              <w:t>256.0</w:t>
-            </w:r>
-          </w:p>
-        </w:tc>
-      </w:tr>
-      <w:tr>
-        <w:tc>
-          <w:tcPr>
-            <w:tcW w:type="dxa" w:w="4320"/>
-          </w:tcPr>
-          <w:p>
-            <w:r>
-              <w:t>MIN MEMORY (GB)</w:t>
-            </w:r>
-          </w:p>
-        </w:tc>
-        <w:tc>
-          <w:tcPr>
-            <w:tcW w:type="dxa" w:w="4320"/>
-          </w:tcPr>
-          <w:p>
-            <w:r>
-              <w:t>256.0</w:t>
-            </w:r>
-          </w:p>
-        </w:tc>
-      </w:tr>
-      <w:tr>
-        <w:tc>
-          <w:tcPr>
-            <w:tcW w:type="dxa" w:w="4320"/>
-          </w:tcPr>
-          <w:p>
-            <w:r>
-              <w:t>MAX MEMORY (GB)</w:t>
-            </w:r>
-          </w:p>
-        </w:tc>
-        <w:tc>
-          <w:tcPr>
-            <w:tcW w:type="dxa" w:w="4320"/>
-          </w:tcPr>
-          <w:p>
-            <w:r>
-              <w:t>256.0</w:t>
-            </w:r>
-          </w:p>
-        </w:tc>
-      </w:tr>
-      <w:tr>
-        <w:tc>
-          <w:tcPr>
-            <w:tcW w:type="dxa" w:w="4320"/>
-          </w:tcPr>
-          <w:p>
-            <w:r>
-              <w:t>POWER SERVER</w:t>
+              <w:t>Power Server</w:t>
             </w:r>
           </w:p>
         </w:tc>
@@ -1064,7 +668,7 @@
           </w:tcPr>
           <w:p>
             <w:r>
-              <w:t>LPAR NAME</w:t>
+              <w:t>Lpar Name</w:t>
             </w:r>
           </w:p>
         </w:tc>
@@ -1086,7 +690,7 @@
           </w:tcPr>
           <w:p>
             <w:r>
-              <w:t>DESIRED ENTITLED CPU</w:t>
+              <w:t>CPU</w:t>
             </w:r>
           </w:p>
         </w:tc>
@@ -1096,7 +700,7 @@
           </w:tcPr>
           <w:p>
             <w:r>
-              <w:t>2.0</w:t>
+              <w:t>Desired: 2.0 | Min: 0.5 | Max: 2.0</w:t>
             </w:r>
           </w:p>
         </w:tc>
@@ -1108,7 +712,7 @@
           </w:tcPr>
           <w:p>
             <w:r>
-              <w:t>MIN CPU</w:t>
+              <w:t>Virtual Processor</w:t>
             </w:r>
           </w:p>
         </w:tc>
@@ -1118,7 +722,7 @@
           </w:tcPr>
           <w:p>
             <w:r>
-              <w:t>0.5</w:t>
+              <w:t>Desired: 2.0 | Min: 1.0 | Max: 2.0</w:t>
             </w:r>
           </w:p>
         </w:tc>
@@ -1130,7 +734,7 @@
           </w:tcPr>
           <w:p>
             <w:r>
-              <w:t>MAX CPU</w:t>
+              <w:t>Memory (Gb)</w:t>
             </w:r>
           </w:p>
         </w:tc>
@@ -1140,7 +744,7 @@
           </w:tcPr>
           <w:p>
             <w:r>
-              <w:t>2.0</w:t>
+              <w:t>Entitled: 32.0 | Min: 8.0 | Max: 32.0</w:t>
             </w:r>
           </w:p>
         </w:tc>
@@ -1152,139 +756,7 @@
           </w:tcPr>
           <w:p>
             <w:r>
-              <w:t>DESIRED VIRTUAL PROCESSOR</w:t>
-            </w:r>
-          </w:p>
-        </w:tc>
-        <w:tc>
-          <w:tcPr>
-            <w:tcW w:type="dxa" w:w="4320"/>
-          </w:tcPr>
-          <w:p>
-            <w:r>
-              <w:t>2.0</w:t>
-            </w:r>
-          </w:p>
-        </w:tc>
-      </w:tr>
-      <w:tr>
-        <w:tc>
-          <w:tcPr>
-            <w:tcW w:type="dxa" w:w="4320"/>
-          </w:tcPr>
-          <w:p>
-            <w:r>
-              <w:t>MIN VIRTUAL PROCESSOR</w:t>
-            </w:r>
-          </w:p>
-        </w:tc>
-        <w:tc>
-          <w:tcPr>
-            <w:tcW w:type="dxa" w:w="4320"/>
-          </w:tcPr>
-          <w:p>
-            <w:r>
-              <w:t>1.0</w:t>
-            </w:r>
-          </w:p>
-        </w:tc>
-      </w:tr>
-      <w:tr>
-        <w:tc>
-          <w:tcPr>
-            <w:tcW w:type="dxa" w:w="4320"/>
-          </w:tcPr>
-          <w:p>
-            <w:r>
-              <w:t>MAX VIRTUAL PROCESSOR</w:t>
-            </w:r>
-          </w:p>
-        </w:tc>
-        <w:tc>
-          <w:tcPr>
-            <w:tcW w:type="dxa" w:w="4320"/>
-          </w:tcPr>
-          <w:p>
-            <w:r>
-              <w:t>2.0</w:t>
-            </w:r>
-          </w:p>
-        </w:tc>
-      </w:tr>
-      <w:tr>
-        <w:tc>
-          <w:tcPr>
-            <w:tcW w:type="dxa" w:w="4320"/>
-          </w:tcPr>
-          <w:p>
-            <w:r>
-              <w:t>ENTITLED MEMORY (GB)</w:t>
-            </w:r>
-          </w:p>
-        </w:tc>
-        <w:tc>
-          <w:tcPr>
-            <w:tcW w:type="dxa" w:w="4320"/>
-          </w:tcPr>
-          <w:p>
-            <w:r>
-              <w:t>32.0</w:t>
-            </w:r>
-          </w:p>
-        </w:tc>
-      </w:tr>
-      <w:tr>
-        <w:tc>
-          <w:tcPr>
-            <w:tcW w:type="dxa" w:w="4320"/>
-          </w:tcPr>
-          <w:p>
-            <w:r>
-              <w:t>MIN MEMORY (GB)</w:t>
-            </w:r>
-          </w:p>
-        </w:tc>
-        <w:tc>
-          <w:tcPr>
-            <w:tcW w:type="dxa" w:w="4320"/>
-          </w:tcPr>
-          <w:p>
-            <w:r>
-              <w:t>8.0</w:t>
-            </w:r>
-          </w:p>
-        </w:tc>
-      </w:tr>
-      <w:tr>
-        <w:tc>
-          <w:tcPr>
-            <w:tcW w:type="dxa" w:w="4320"/>
-          </w:tcPr>
-          <w:p>
-            <w:r>
-              <w:t>MAX MEMORY (GB)</w:t>
-            </w:r>
-          </w:p>
-        </w:tc>
-        <w:tc>
-          <w:tcPr>
-            <w:tcW w:type="dxa" w:w="4320"/>
-          </w:tcPr>
-          <w:p>
-            <w:r>
-              <w:t>32.0</w:t>
-            </w:r>
-          </w:p>
-        </w:tc>
-      </w:tr>
-      <w:tr>
-        <w:tc>
-          <w:tcPr>
-            <w:tcW w:type="dxa" w:w="4320"/>
-          </w:tcPr>
-          <w:p>
-            <w:r>
-              <w:t>POWER SERVER</w:t>
+              <w:t>Power Server</w:t>
             </w:r>
           </w:p>
         </w:tc>
@@ -1319,7 +791,7 @@
           </w:tcPr>
           <w:p>
             <w:r>
-              <w:t>LPAR NAME</w:t>
+              <w:t>Lpar Name</w:t>
             </w:r>
           </w:p>
         </w:tc>
@@ -1341,7 +813,7 @@
           </w:tcPr>
           <w:p>
             <w:r>
-              <w:t>DESIRED ENTITLED CPU</w:t>
+              <w:t>CPU</w:t>
             </w:r>
           </w:p>
         </w:tc>
@@ -1351,7 +823,7 @@
           </w:tcPr>
           <w:p>
             <w:r>
-              <w:t>10.0</w:t>
+              <w:t>Desired: 10.0 | Min: 0.1 | Max: 10.0</w:t>
             </w:r>
           </w:p>
         </w:tc>
@@ -1363,7 +835,7 @@
           </w:tcPr>
           <w:p>
             <w:r>
-              <w:t>MIN CPU</w:t>
+              <w:t>Virtual Processor</w:t>
             </w:r>
           </w:p>
         </w:tc>
@@ -1373,7 +845,7 @@
           </w:tcPr>
           <w:p>
             <w:r>
-              <w:t>0.1</w:t>
+              <w:t>Desired: 10.0 | Min: 1.0 | Max: 10.0</w:t>
             </w:r>
           </w:p>
         </w:tc>
@@ -1385,7 +857,7 @@
           </w:tcPr>
           <w:p>
             <w:r>
-              <w:t>MAX CPU</w:t>
+              <w:t>Memory (Gb)</w:t>
             </w:r>
           </w:p>
         </w:tc>
@@ -1395,7 +867,7 @@
           </w:tcPr>
           <w:p>
             <w:r>
-              <w:t>10.0</w:t>
+              <w:t>Entitled: 256.0 | Min: 256.0 | Max: 256.0</w:t>
             </w:r>
           </w:p>
         </w:tc>
@@ -1407,139 +879,7 @@
           </w:tcPr>
           <w:p>
             <w:r>
-              <w:t>DESIRED VIRTUAL PROCESSOR</w:t>
-            </w:r>
-          </w:p>
-        </w:tc>
-        <w:tc>
-          <w:tcPr>
-            <w:tcW w:type="dxa" w:w="4320"/>
-          </w:tcPr>
-          <w:p>
-            <w:r>
-              <w:t>10.0</w:t>
-            </w:r>
-          </w:p>
-        </w:tc>
-      </w:tr>
-      <w:tr>
-        <w:tc>
-          <w:tcPr>
-            <w:tcW w:type="dxa" w:w="4320"/>
-          </w:tcPr>
-          <w:p>
-            <w:r>
-              <w:t>MIN VIRTUAL PROCESSOR</w:t>
-            </w:r>
-          </w:p>
-        </w:tc>
-        <w:tc>
-          <w:tcPr>
-            <w:tcW w:type="dxa" w:w="4320"/>
-          </w:tcPr>
-          <w:p>
-            <w:r>
-              <w:t>1.0</w:t>
-            </w:r>
-          </w:p>
-        </w:tc>
-      </w:tr>
-      <w:tr>
-        <w:tc>
-          <w:tcPr>
-            <w:tcW w:type="dxa" w:w="4320"/>
-          </w:tcPr>
-          <w:p>
-            <w:r>
-              <w:t>MAX VIRTUAL PROCESSOR</w:t>
-            </w:r>
-          </w:p>
-        </w:tc>
-        <w:tc>
-          <w:tcPr>
-            <w:tcW w:type="dxa" w:w="4320"/>
-          </w:tcPr>
-          <w:p>
-            <w:r>
-              <w:t>10.0</w:t>
-            </w:r>
-          </w:p>
-        </w:tc>
-      </w:tr>
-      <w:tr>
-        <w:tc>
-          <w:tcPr>
-            <w:tcW w:type="dxa" w:w="4320"/>
-          </w:tcPr>
-          <w:p>
-            <w:r>
-              <w:t>ENTITLED MEMORY (GB)</w:t>
-            </w:r>
-          </w:p>
-        </w:tc>
-        <w:tc>
-          <w:tcPr>
-            <w:tcW w:type="dxa" w:w="4320"/>
-          </w:tcPr>
-          <w:p>
-            <w:r>
-              <w:t>256.0</w:t>
-            </w:r>
-          </w:p>
-        </w:tc>
-      </w:tr>
-      <w:tr>
-        <w:tc>
-          <w:tcPr>
-            <w:tcW w:type="dxa" w:w="4320"/>
-          </w:tcPr>
-          <w:p>
-            <w:r>
-              <w:t>MIN MEMORY (GB)</w:t>
-            </w:r>
-          </w:p>
-        </w:tc>
-        <w:tc>
-          <w:tcPr>
-            <w:tcW w:type="dxa" w:w="4320"/>
-          </w:tcPr>
-          <w:p>
-            <w:r>
-              <w:t>256.0</w:t>
-            </w:r>
-          </w:p>
-        </w:tc>
-      </w:tr>
-      <w:tr>
-        <w:tc>
-          <w:tcPr>
-            <w:tcW w:type="dxa" w:w="4320"/>
-          </w:tcPr>
-          <w:p>
-            <w:r>
-              <w:t>MAX MEMORY (GB)</w:t>
-            </w:r>
-          </w:p>
-        </w:tc>
-        <w:tc>
-          <w:tcPr>
-            <w:tcW w:type="dxa" w:w="4320"/>
-          </w:tcPr>
-          <w:p>
-            <w:r>
-              <w:t>256.0</w:t>
-            </w:r>
-          </w:p>
-        </w:tc>
-      </w:tr>
-      <w:tr>
-        <w:tc>
-          <w:tcPr>
-            <w:tcW w:type="dxa" w:w="4320"/>
-          </w:tcPr>
-          <w:p>
-            <w:r>
-              <w:t>POWER SERVER</w:t>
+              <w:t>Power Server</w:t>
             </w:r>
           </w:p>
         </w:tc>
@@ -1574,7 +914,7 @@
           </w:tcPr>
           <w:p>
             <w:r>
-              <w:t>LPAR NAME</w:t>
+              <w:t>Lpar Name</w:t>
             </w:r>
           </w:p>
         </w:tc>
@@ -1596,7 +936,7 @@
           </w:tcPr>
           <w:p>
             <w:r>
-              <w:t>DESIRED ENTITLED CPU</w:t>
+              <w:t>CPU</w:t>
             </w:r>
           </w:p>
         </w:tc>
@@ -1606,7 +946,7 @@
           </w:tcPr>
           <w:p>
             <w:r>
-              <w:t>12.0</w:t>
+              <w:t>Desired: 12.0 | Min: 0.1 | Max: 12.0</w:t>
             </w:r>
           </w:p>
         </w:tc>
@@ -1618,7 +958,7 @@
           </w:tcPr>
           <w:p>
             <w:r>
-              <w:t>MIN CPU</w:t>
+              <w:t>Virtual Processor</w:t>
             </w:r>
           </w:p>
         </w:tc>
@@ -1628,7 +968,7 @@
           </w:tcPr>
           <w:p>
             <w:r>
-              <w:t>0.1</w:t>
+              <w:t>Desired: 12.0 | Min: 1.0 | Max: 12.0</w:t>
             </w:r>
           </w:p>
         </w:tc>
@@ -1640,7 +980,7 @@
           </w:tcPr>
           <w:p>
             <w:r>
-              <w:t>MAX CPU</w:t>
+              <w:t>Memory (Gb)</w:t>
             </w:r>
           </w:p>
         </w:tc>
@@ -1650,7 +990,7 @@
           </w:tcPr>
           <w:p>
             <w:r>
-              <w:t>12.0</w:t>
+              <w:t>Entitled: 256.0 | Min: 256.0 | Max: 256.0</w:t>
             </w:r>
           </w:p>
         </w:tc>
@@ -1662,139 +1002,7 @@
           </w:tcPr>
           <w:p>
             <w:r>
-              <w:t>DESIRED VIRTUAL PROCESSOR</w:t>
-            </w:r>
-          </w:p>
-        </w:tc>
-        <w:tc>
-          <w:tcPr>
-            <w:tcW w:type="dxa" w:w="4320"/>
-          </w:tcPr>
-          <w:p>
-            <w:r>
-              <w:t>12.0</w:t>
-            </w:r>
-          </w:p>
-        </w:tc>
-      </w:tr>
-      <w:tr>
-        <w:tc>
-          <w:tcPr>
-            <w:tcW w:type="dxa" w:w="4320"/>
-          </w:tcPr>
-          <w:p>
-            <w:r>
-              <w:t>MIN VIRTUAL PROCESSOR</w:t>
-            </w:r>
-          </w:p>
-        </w:tc>
-        <w:tc>
-          <w:tcPr>
-            <w:tcW w:type="dxa" w:w="4320"/>
-          </w:tcPr>
-          <w:p>
-            <w:r>
-              <w:t>1.0</w:t>
-            </w:r>
-          </w:p>
-        </w:tc>
-      </w:tr>
-      <w:tr>
-        <w:tc>
-          <w:tcPr>
-            <w:tcW w:type="dxa" w:w="4320"/>
-          </w:tcPr>
-          <w:p>
-            <w:r>
-              <w:t>MAX VIRTUAL PROCESSOR</w:t>
-            </w:r>
-          </w:p>
-        </w:tc>
-        <w:tc>
-          <w:tcPr>
-            <w:tcW w:type="dxa" w:w="4320"/>
-          </w:tcPr>
-          <w:p>
-            <w:r>
-              <w:t>12.0</w:t>
-            </w:r>
-          </w:p>
-        </w:tc>
-      </w:tr>
-      <w:tr>
-        <w:tc>
-          <w:tcPr>
-            <w:tcW w:type="dxa" w:w="4320"/>
-          </w:tcPr>
-          <w:p>
-            <w:r>
-              <w:t>ENTITLED MEMORY (GB)</w:t>
-            </w:r>
-          </w:p>
-        </w:tc>
-        <w:tc>
-          <w:tcPr>
-            <w:tcW w:type="dxa" w:w="4320"/>
-          </w:tcPr>
-          <w:p>
-            <w:r>
-              <w:t>256.0</w:t>
-            </w:r>
-          </w:p>
-        </w:tc>
-      </w:tr>
-      <w:tr>
-        <w:tc>
-          <w:tcPr>
-            <w:tcW w:type="dxa" w:w="4320"/>
-          </w:tcPr>
-          <w:p>
-            <w:r>
-              <w:t>MIN MEMORY (GB)</w:t>
-            </w:r>
-          </w:p>
-        </w:tc>
-        <w:tc>
-          <w:tcPr>
-            <w:tcW w:type="dxa" w:w="4320"/>
-          </w:tcPr>
-          <w:p>
-            <w:r>
-              <w:t>256.0</w:t>
-            </w:r>
-          </w:p>
-        </w:tc>
-      </w:tr>
-      <w:tr>
-        <w:tc>
-          <w:tcPr>
-            <w:tcW w:type="dxa" w:w="4320"/>
-          </w:tcPr>
-          <w:p>
-            <w:r>
-              <w:t>MAX MEMORY (GB)</w:t>
-            </w:r>
-          </w:p>
-        </w:tc>
-        <w:tc>
-          <w:tcPr>
-            <w:tcW w:type="dxa" w:w="4320"/>
-          </w:tcPr>
-          <w:p>
-            <w:r>
-              <w:t>256.0</w:t>
-            </w:r>
-          </w:p>
-        </w:tc>
-      </w:tr>
-      <w:tr>
-        <w:tc>
-          <w:tcPr>
-            <w:tcW w:type="dxa" w:w="4320"/>
-          </w:tcPr>
-          <w:p>
-            <w:r>
-              <w:t>POWER SERVER</w:t>
+              <w:t>Power Server</w:t>
             </w:r>
           </w:p>
         </w:tc>
@@ -1829,7 +1037,7 @@
           </w:tcPr>
           <w:p>
             <w:r>
-              <w:t>LPAR NAME</w:t>
+              <w:t>Lpar Name</w:t>
             </w:r>
           </w:p>
         </w:tc>
@@ -1851,7 +1059,7 @@
           </w:tcPr>
           <w:p>
             <w:r>
-              <w:t>DESIRED ENTITLED CPU</w:t>
+              <w:t>CPU</w:t>
             </w:r>
           </w:p>
         </w:tc>
@@ -1861,7 +1069,7 @@
           </w:tcPr>
           <w:p>
             <w:r>
-              <w:t>12.0</w:t>
+              <w:t>Desired: 12.0 | Min: 0.1 | Max: 12.0</w:t>
             </w:r>
           </w:p>
         </w:tc>
@@ -1873,7 +1081,7 @@
           </w:tcPr>
           <w:p>
             <w:r>
-              <w:t>MIN CPU</w:t>
+              <w:t>Virtual Processor</w:t>
             </w:r>
           </w:p>
         </w:tc>
@@ -1883,7 +1091,7 @@
           </w:tcPr>
           <w:p>
             <w:r>
-              <w:t>0.1</w:t>
+              <w:t>Desired: 12.0 | Min: 1.0 | Max: 12.0</w:t>
             </w:r>
           </w:p>
         </w:tc>
@@ -1895,7 +1103,7 @@
           </w:tcPr>
           <w:p>
             <w:r>
-              <w:t>MAX CPU</w:t>
+              <w:t>Memory (Gb)</w:t>
             </w:r>
           </w:p>
         </w:tc>
@@ -1905,7 +1113,7 @@
           </w:tcPr>
           <w:p>
             <w:r>
-              <w:t>12.0</w:t>
+              <w:t>Entitled: 256.0 | Min: 256.0 | Max: 256.0</w:t>
             </w:r>
           </w:p>
         </w:tc>
@@ -1917,139 +1125,7 @@
           </w:tcPr>
           <w:p>
             <w:r>
-              <w:t>DESIRED VIRTUAL PROCESSOR</w:t>
-            </w:r>
-          </w:p>
-        </w:tc>
-        <w:tc>
-          <w:tcPr>
-            <w:tcW w:type="dxa" w:w="4320"/>
-          </w:tcPr>
-          <w:p>
-            <w:r>
-              <w:t>12.0</w:t>
-            </w:r>
-          </w:p>
-        </w:tc>
-      </w:tr>
-      <w:tr>
-        <w:tc>
-          <w:tcPr>
-            <w:tcW w:type="dxa" w:w="4320"/>
-          </w:tcPr>
-          <w:p>
-            <w:r>
-              <w:t>MIN VIRTUAL PROCESSOR</w:t>
-            </w:r>
-          </w:p>
-        </w:tc>
-        <w:tc>
-          <w:tcPr>
-            <w:tcW w:type="dxa" w:w="4320"/>
-          </w:tcPr>
-          <w:p>
-            <w:r>
-              <w:t>1.0</w:t>
-            </w:r>
-          </w:p>
-        </w:tc>
-      </w:tr>
-      <w:tr>
-        <w:tc>
-          <w:tcPr>
-            <w:tcW w:type="dxa" w:w="4320"/>
-          </w:tcPr>
-          <w:p>
-            <w:r>
-              <w:t>MAX VIRTUAL PROCESSOR</w:t>
-            </w:r>
-          </w:p>
-        </w:tc>
-        <w:tc>
-          <w:tcPr>
-            <w:tcW w:type="dxa" w:w="4320"/>
-          </w:tcPr>
-          <w:p>
-            <w:r>
-              <w:t>12.0</w:t>
-            </w:r>
-          </w:p>
-        </w:tc>
-      </w:tr>
-      <w:tr>
-        <w:tc>
-          <w:tcPr>
-            <w:tcW w:type="dxa" w:w="4320"/>
-          </w:tcPr>
-          <w:p>
-            <w:r>
-              <w:t>ENTITLED MEMORY (GB)</w:t>
-            </w:r>
-          </w:p>
-        </w:tc>
-        <w:tc>
-          <w:tcPr>
-            <w:tcW w:type="dxa" w:w="4320"/>
-          </w:tcPr>
-          <w:p>
-            <w:r>
-              <w:t>256.0</w:t>
-            </w:r>
-          </w:p>
-        </w:tc>
-      </w:tr>
-      <w:tr>
-        <w:tc>
-          <w:tcPr>
-            <w:tcW w:type="dxa" w:w="4320"/>
-          </w:tcPr>
-          <w:p>
-            <w:r>
-              <w:t>MIN MEMORY (GB)</w:t>
-            </w:r>
-          </w:p>
-        </w:tc>
-        <w:tc>
-          <w:tcPr>
-            <w:tcW w:type="dxa" w:w="4320"/>
-          </w:tcPr>
-          <w:p>
-            <w:r>
-              <w:t>256.0</w:t>
-            </w:r>
-          </w:p>
-        </w:tc>
-      </w:tr>
-      <w:tr>
-        <w:tc>
-          <w:tcPr>
-            <w:tcW w:type="dxa" w:w="4320"/>
-          </w:tcPr>
-          <w:p>
-            <w:r>
-              <w:t>MAX MEMORY (GB)</w:t>
-            </w:r>
-          </w:p>
-        </w:tc>
-        <w:tc>
-          <w:tcPr>
-            <w:tcW w:type="dxa" w:w="4320"/>
-          </w:tcPr>
-          <w:p>
-            <w:r>
-              <w:t>256.0</w:t>
-            </w:r>
-          </w:p>
-        </w:tc>
-      </w:tr>
-      <w:tr>
-        <w:tc>
-          <w:tcPr>
-            <w:tcW w:type="dxa" w:w="4320"/>
-          </w:tcPr>
-          <w:p>
-            <w:r>
-              <w:t>POWER SERVER</w:t>
+              <w:t>Power Server</w:t>
             </w:r>
           </w:p>
         </w:tc>
@@ -2084,7 +1160,7 @@
           </w:tcPr>
           <w:p>
             <w:r>
-              <w:t>LPAR NAME</w:t>
+              <w:t>Lpar Name</w:t>
             </w:r>
           </w:p>
         </w:tc>
@@ -2106,7 +1182,7 @@
           </w:tcPr>
           <w:p>
             <w:r>
-              <w:t>DESIRED ENTITLED CPU</w:t>
+              <w:t>CPU</w:t>
             </w:r>
           </w:p>
         </w:tc>
@@ -2116,7 +1192,7 @@
           </w:tcPr>
           <w:p>
             <w:r>
-              <w:t>1.0</w:t>
+              <w:t>Desired: 1.0 | Min: 0.5 | Max: 2.0</w:t>
             </w:r>
           </w:p>
         </w:tc>
@@ -2128,7 +1204,7 @@
           </w:tcPr>
           <w:p>
             <w:r>
-              <w:t>MIN CPU</w:t>
+              <w:t>Virtual Processor</w:t>
             </w:r>
           </w:p>
         </w:tc>
@@ -2138,7 +1214,7 @@
           </w:tcPr>
           <w:p>
             <w:r>
-              <w:t>0.5</w:t>
+              <w:t>Desired: 1.0 | Min: 1.0 | Max: 2.0</w:t>
             </w:r>
           </w:p>
         </w:tc>
@@ -2150,7 +1226,7 @@
           </w:tcPr>
           <w:p>
             <w:r>
-              <w:t>MAX CPU</w:t>
+              <w:t>Memory (Gb)</w:t>
             </w:r>
           </w:p>
         </w:tc>
@@ -2160,7 +1236,7 @@
           </w:tcPr>
           <w:p>
             <w:r>
-              <w:t>2.0</w:t>
+              <w:t>Entitled: 32.0 | Min: 8.0 | Max: 32.0</w:t>
             </w:r>
           </w:p>
         </w:tc>
@@ -2172,139 +1248,7 @@
           </w:tcPr>
           <w:p>
             <w:r>
-              <w:t>DESIRED VIRTUAL PROCESSOR</w:t>
-            </w:r>
-          </w:p>
-        </w:tc>
-        <w:tc>
-          <w:tcPr>
-            <w:tcW w:type="dxa" w:w="4320"/>
-          </w:tcPr>
-          <w:p>
-            <w:r>
-              <w:t>1.0</w:t>
-            </w:r>
-          </w:p>
-        </w:tc>
-      </w:tr>
-      <w:tr>
-        <w:tc>
-          <w:tcPr>
-            <w:tcW w:type="dxa" w:w="4320"/>
-          </w:tcPr>
-          <w:p>
-            <w:r>
-              <w:t>MIN VIRTUAL PROCESSOR</w:t>
-            </w:r>
-          </w:p>
-        </w:tc>
-        <w:tc>
-          <w:tcPr>
-            <w:tcW w:type="dxa" w:w="4320"/>
-          </w:tcPr>
-          <w:p>
-            <w:r>
-              <w:t>1.0</w:t>
-            </w:r>
-          </w:p>
-        </w:tc>
-      </w:tr>
-      <w:tr>
-        <w:tc>
-          <w:tcPr>
-            <w:tcW w:type="dxa" w:w="4320"/>
-          </w:tcPr>
-          <w:p>
-            <w:r>
-              <w:t>MAX VIRTUAL PROCESSOR</w:t>
-            </w:r>
-          </w:p>
-        </w:tc>
-        <w:tc>
-          <w:tcPr>
-            <w:tcW w:type="dxa" w:w="4320"/>
-          </w:tcPr>
-          <w:p>
-            <w:r>
-              <w:t>2.0</w:t>
-            </w:r>
-          </w:p>
-        </w:tc>
-      </w:tr>
-      <w:tr>
-        <w:tc>
-          <w:tcPr>
-            <w:tcW w:type="dxa" w:w="4320"/>
-          </w:tcPr>
-          <w:p>
-            <w:r>
-              <w:t>ENTITLED MEMORY (GB)</w:t>
-            </w:r>
-          </w:p>
-        </w:tc>
-        <w:tc>
-          <w:tcPr>
-            <w:tcW w:type="dxa" w:w="4320"/>
-          </w:tcPr>
-          <w:p>
-            <w:r>
-              <w:t>32.0</w:t>
-            </w:r>
-          </w:p>
-        </w:tc>
-      </w:tr>
-      <w:tr>
-        <w:tc>
-          <w:tcPr>
-            <w:tcW w:type="dxa" w:w="4320"/>
-          </w:tcPr>
-          <w:p>
-            <w:r>
-              <w:t>MIN MEMORY (GB)</w:t>
-            </w:r>
-          </w:p>
-        </w:tc>
-        <w:tc>
-          <w:tcPr>
-            <w:tcW w:type="dxa" w:w="4320"/>
-          </w:tcPr>
-          <w:p>
-            <w:r>
-              <w:t>8.0</w:t>
-            </w:r>
-          </w:p>
-        </w:tc>
-      </w:tr>
-      <w:tr>
-        <w:tc>
-          <w:tcPr>
-            <w:tcW w:type="dxa" w:w="4320"/>
-          </w:tcPr>
-          <w:p>
-            <w:r>
-              <w:t>MAX MEMORY (GB)</w:t>
-            </w:r>
-          </w:p>
-        </w:tc>
-        <w:tc>
-          <w:tcPr>
-            <w:tcW w:type="dxa" w:w="4320"/>
-          </w:tcPr>
-          <w:p>
-            <w:r>
-              <w:t>32.0</w:t>
-            </w:r>
-          </w:p>
-        </w:tc>
-      </w:tr>
-      <w:tr>
-        <w:tc>
-          <w:tcPr>
-            <w:tcW w:type="dxa" w:w="4320"/>
-          </w:tcPr>
-          <w:p>
-            <w:r>
-              <w:t>POWER SERVER</w:t>
+              <w:t>Power Server</w:t>
             </w:r>
           </w:p>
         </w:tc>
@@ -2339,7 +1283,7 @@
           </w:tcPr>
           <w:p>
             <w:r>
-              <w:t>LPAR NAME</w:t>
+              <w:t>Lpar Name</w:t>
             </w:r>
           </w:p>
         </w:tc>
@@ -2361,7 +1305,7 @@
           </w:tcPr>
           <w:p>
             <w:r>
-              <w:t>DESIRED ENTITLED CPU</w:t>
+              <w:t>CPU</w:t>
             </w:r>
           </w:p>
         </w:tc>
@@ -2371,7 +1315,7 @@
           </w:tcPr>
           <w:p>
             <w:r>
-              <w:t>nan</w:t>
+              <w:t>Desired: nan | Min: nan | Max: nan</w:t>
             </w:r>
           </w:p>
         </w:tc>
@@ -2383,7 +1327,7 @@
           </w:tcPr>
           <w:p>
             <w:r>
-              <w:t>MIN CPU</w:t>
+              <w:t>Virtual Processor</w:t>
             </w:r>
           </w:p>
         </w:tc>
@@ -2393,7 +1337,7 @@
           </w:tcPr>
           <w:p>
             <w:r>
-              <w:t>nan</w:t>
+              <w:t>Desired: nan | Min: nan | Max: nan</w:t>
             </w:r>
           </w:p>
         </w:tc>
@@ -2405,7 +1349,7 @@
           </w:tcPr>
           <w:p>
             <w:r>
-              <w:t>MAX CPU</w:t>
+              <w:t>Memory (Gb)</w:t>
             </w:r>
           </w:p>
         </w:tc>
@@ -2415,7 +1359,7 @@
           </w:tcPr>
           <w:p>
             <w:r>
-              <w:t>nan</w:t>
+              <w:t>Entitled: nan | Min: nan | Max: nan</w:t>
             </w:r>
           </w:p>
         </w:tc>
@@ -2427,139 +1371,7 @@
           </w:tcPr>
           <w:p>
             <w:r>
-              <w:t>DESIRED VIRTUAL PROCESSOR</w:t>
-            </w:r>
-          </w:p>
-        </w:tc>
-        <w:tc>
-          <w:tcPr>
-            <w:tcW w:type="dxa" w:w="4320"/>
-          </w:tcPr>
-          <w:p>
-            <w:r>
-              <w:t>nan</w:t>
-            </w:r>
-          </w:p>
-        </w:tc>
-      </w:tr>
-      <w:tr>
-        <w:tc>
-          <w:tcPr>
-            <w:tcW w:type="dxa" w:w="4320"/>
-          </w:tcPr>
-          <w:p>
-            <w:r>
-              <w:t>MIN VIRTUAL PROCESSOR</w:t>
-            </w:r>
-          </w:p>
-        </w:tc>
-        <w:tc>
-          <w:tcPr>
-            <w:tcW w:type="dxa" w:w="4320"/>
-          </w:tcPr>
-          <w:p>
-            <w:r>
-              <w:t>nan</w:t>
-            </w:r>
-          </w:p>
-        </w:tc>
-      </w:tr>
-      <w:tr>
-        <w:tc>
-          <w:tcPr>
-            <w:tcW w:type="dxa" w:w="4320"/>
-          </w:tcPr>
-          <w:p>
-            <w:r>
-              <w:t>MAX VIRTUAL PROCESSOR</w:t>
-            </w:r>
-          </w:p>
-        </w:tc>
-        <w:tc>
-          <w:tcPr>
-            <w:tcW w:type="dxa" w:w="4320"/>
-          </w:tcPr>
-          <w:p>
-            <w:r>
-              <w:t>nan</w:t>
-            </w:r>
-          </w:p>
-        </w:tc>
-      </w:tr>
-      <w:tr>
-        <w:tc>
-          <w:tcPr>
-            <w:tcW w:type="dxa" w:w="4320"/>
-          </w:tcPr>
-          <w:p>
-            <w:r>
-              <w:t>ENTITLED MEMORY (GB)</w:t>
-            </w:r>
-          </w:p>
-        </w:tc>
-        <w:tc>
-          <w:tcPr>
-            <w:tcW w:type="dxa" w:w="4320"/>
-          </w:tcPr>
-          <w:p>
-            <w:r>
-              <w:t>nan</w:t>
-            </w:r>
-          </w:p>
-        </w:tc>
-      </w:tr>
-      <w:tr>
-        <w:tc>
-          <w:tcPr>
-            <w:tcW w:type="dxa" w:w="4320"/>
-          </w:tcPr>
-          <w:p>
-            <w:r>
-              <w:t>MIN MEMORY (GB)</w:t>
-            </w:r>
-          </w:p>
-        </w:tc>
-        <w:tc>
-          <w:tcPr>
-            <w:tcW w:type="dxa" w:w="4320"/>
-          </w:tcPr>
-          <w:p>
-            <w:r>
-              <w:t>nan</w:t>
-            </w:r>
-          </w:p>
-        </w:tc>
-      </w:tr>
-      <w:tr>
-        <w:tc>
-          <w:tcPr>
-            <w:tcW w:type="dxa" w:w="4320"/>
-          </w:tcPr>
-          <w:p>
-            <w:r>
-              <w:t>MAX MEMORY (GB)</w:t>
-            </w:r>
-          </w:p>
-        </w:tc>
-        <w:tc>
-          <w:tcPr>
-            <w:tcW w:type="dxa" w:w="4320"/>
-          </w:tcPr>
-          <w:p>
-            <w:r>
-              <w:t>nan</w:t>
-            </w:r>
-          </w:p>
-        </w:tc>
-      </w:tr>
-      <w:tr>
-        <w:tc>
-          <w:tcPr>
-            <w:tcW w:type="dxa" w:w="4320"/>
-          </w:tcPr>
-          <w:p>
-            <w:r>
-              <w:t>POWER SERVER</w:t>
+              <w:t>Power Server</w:t>
             </w:r>
           </w:p>
         </w:tc>
@@ -2602,7 +1414,7 @@
           </w:tcPr>
           <w:p>
             <w:r>
-              <w:t>SERVER NAME</w:t>
+              <w:t>Server Name</w:t>
             </w:r>
           </w:p>
         </w:tc>
@@ -2624,7 +1436,7 @@
           </w:tcPr>
           <w:p>
             <w:r>
-              <w:t>MODEL</w:t>
+              <w:t>Model</w:t>
             </w:r>
           </w:p>
         </w:tc>
@@ -2646,7 +1458,7 @@
           </w:tcPr>
           <w:p>
             <w:r>
-              <w:t>SERIAL</w:t>
+              <w:t>Serial</w:t>
             </w:r>
           </w:p>
         </w:tc>
@@ -2668,7 +1480,7 @@
           </w:tcPr>
           <w:p>
             <w:r>
-              <w:t>CPU CORES</w:t>
+              <w:t>CPU Cores</w:t>
             </w:r>
           </w:p>
         </w:tc>
@@ -2690,7 +1502,7 @@
           </w:tcPr>
           <w:p>
             <w:r>
-              <w:t>MEMORY (GB)</w:t>
+              <w:t>Memory (Gb)</w:t>
             </w:r>
           </w:p>
         </w:tc>
@@ -2712,7 +1524,7 @@
           </w:tcPr>
           <w:p>
             <w:r>
-              <w:t>FIRMWARE LEVEL</w:t>
+              <w:t>Firmware Level</w:t>
             </w:r>
           </w:p>
         </w:tc>
@@ -2734,7 +1546,7 @@
           </w:tcPr>
           <w:p>
             <w:r>
-              <w:t>FSP IP ADDRESS</w:t>
+              <w:t>Fsp Ip Address</w:t>
             </w:r>
           </w:p>
         </w:tc>
@@ -2769,7 +1581,7 @@
           </w:tcPr>
           <w:p>
             <w:r>
-              <w:t>SERVER NAME</w:t>
+              <w:t>Server Name</w:t>
             </w:r>
           </w:p>
         </w:tc>
@@ -2791,7 +1603,7 @@
           </w:tcPr>
           <w:p>
             <w:r>
-              <w:t>MODEL</w:t>
+              <w:t>Model</w:t>
             </w:r>
           </w:p>
         </w:tc>
@@ -2813,7 +1625,7 @@
           </w:tcPr>
           <w:p>
             <w:r>
-              <w:t>SERIAL</w:t>
+              <w:t>Serial</w:t>
             </w:r>
           </w:p>
         </w:tc>
@@ -2835,7 +1647,7 @@
           </w:tcPr>
           <w:p>
             <w:r>
-              <w:t>CPU CORES</w:t>
+              <w:t>CPU Cores</w:t>
             </w:r>
           </w:p>
         </w:tc>
@@ -2857,7 +1669,7 @@
           </w:tcPr>
           <w:p>
             <w:r>
-              <w:t>MEMORY (GB)</w:t>
+              <w:t>Memory (Gb)</w:t>
             </w:r>
           </w:p>
         </w:tc>
@@ -2879,7 +1691,7 @@
           </w:tcPr>
           <w:p>
             <w:r>
-              <w:t>FIRMWARE LEVEL</w:t>
+              <w:t>Firmware Level</w:t>
             </w:r>
           </w:p>
         </w:tc>
@@ -2901,7 +1713,7 @@
           </w:tcPr>
           <w:p>
             <w:r>
-              <w:t>FSP IP ADDRESS</w:t>
+              <w:t>Fsp Ip Address</w:t>
             </w:r>
           </w:p>
         </w:tc>
@@ -2936,7 +1748,7 @@
           </w:tcPr>
           <w:p>
             <w:r>
-              <w:t>SERVER NAME</w:t>
+              <w:t>Server Name</w:t>
             </w:r>
           </w:p>
         </w:tc>
@@ -2958,7 +1770,7 @@
           </w:tcPr>
           <w:p>
             <w:r>
-              <w:t>MODEL</w:t>
+              <w:t>Model</w:t>
             </w:r>
           </w:p>
         </w:tc>
@@ -2980,7 +1792,7 @@
           </w:tcPr>
           <w:p>
             <w:r>
-              <w:t>SERIAL</w:t>
+              <w:t>Serial</w:t>
             </w:r>
           </w:p>
         </w:tc>
@@ -3002,7 +1814,7 @@
           </w:tcPr>
           <w:p>
             <w:r>
-              <w:t>CPU CORES</w:t>
+              <w:t>CPU Cores</w:t>
             </w:r>
           </w:p>
         </w:tc>
@@ -3024,7 +1836,7 @@
           </w:tcPr>
           <w:p>
             <w:r>
-              <w:t>MEMORY (GB)</w:t>
+              <w:t>Memory (Gb)</w:t>
             </w:r>
           </w:p>
         </w:tc>
@@ -3046,7 +1858,7 @@
           </w:tcPr>
           <w:p>
             <w:r>
-              <w:t>FIRMWARE LEVEL</w:t>
+              <w:t>Firmware Level</w:t>
             </w:r>
           </w:p>
         </w:tc>
@@ -3068,7 +1880,7 @@
           </w:tcPr>
           <w:p>
             <w:r>
-              <w:t>FSP IP ADDRESS</w:t>
+              <w:t>Fsp Ip Address</w:t>
             </w:r>
           </w:p>
         </w:tc>

</xml_diff>